<commit_message>
Corrected formatting issue with resume
</commit_message>
<xml_diff>
--- a/steve_kwan-resume.docx
+++ b/steve_kwan-resume.docx
@@ -125,11 +125,9 @@
       <w:r>
         <w:t xml:space="preserve">Honours </w:t>
       </w:r>
-      <w:proofErr w:type="spellStart"/>
       <w:r>
         <w:t>B.Tech</w:t>
       </w:r>
-      <w:proofErr w:type="spellEnd"/>
     </w:p>
     <w:p/>
     <w:p/>
@@ -138,13 +136,8 @@
         <w:pStyle w:val="Heading2"/>
       </w:pPr>
       <w:r>
-        <w:t xml:space="preserve">Honours </w:t>
-      </w:r>
-      <w:proofErr w:type="spellStart"/>
-      <w:r>
-        <w:t>Dipl.T</w:t>
-      </w:r>
-      <w:proofErr w:type="spellEnd"/>
+        <w:t>Honours Dipl.T</w:t>
+      </w:r>
     </w:p>
     <w:p>
       <w:r>
@@ -173,15 +166,7 @@
         <w:t xml:space="preserve">s </w:t>
       </w:r>
       <w:r>
-        <w:t xml:space="preserve">and websites of all types.  My work has garnered recognition from Gartner, the </w:t>
-      </w:r>
-      <w:proofErr w:type="spellStart"/>
-      <w:r>
-        <w:t>CODiE</w:t>
-      </w:r>
-      <w:proofErr w:type="spellEnd"/>
-      <w:r>
-        <w:t xml:space="preserve"> awards, and other industry leaders.</w:t>
+        <w:t>and websites of all types.  My work has garnered recognition from Gartner, the CODiE awards, and other industry leaders.</w:t>
       </w:r>
     </w:p>
     <w:p/>
@@ -223,15 +208,7 @@
         <w:ind w:left="426" w:hanging="284"/>
       </w:pPr>
       <w:r>
-        <w:t xml:space="preserve">HTML5, CSS3, JavaScript, </w:t>
-      </w:r>
-      <w:proofErr w:type="spellStart"/>
-      <w:r>
-        <w:t>jQuery</w:t>
-      </w:r>
-      <w:proofErr w:type="spellEnd"/>
-      <w:r>
-        <w:t>, Ajax, Photoshop.</w:t>
+        <w:t>HTML5, CSS3, JavaScript, jQuery, Ajax, Photoshop.</w:t>
       </w:r>
     </w:p>
     <w:p>
@@ -319,13 +296,8 @@
         </w:numPr>
         <w:ind w:left="426" w:hanging="284"/>
       </w:pPr>
-      <w:proofErr w:type="spellStart"/>
-      <w:r>
-        <w:t>Wireframing</w:t>
-      </w:r>
-      <w:proofErr w:type="spellEnd"/>
-      <w:r>
-        <w:t xml:space="preserve"> and functional prototyping.</w:t>
+      <w:r>
+        <w:t>Wireframing and functional prototyping.</w:t>
       </w:r>
     </w:p>
     <w:p/>
@@ -399,15 +371,7 @@
         <w:t xml:space="preserve">key </w:t>
       </w:r>
       <w:r>
-        <w:t xml:space="preserve">portions of </w:t>
-      </w:r>
-      <w:proofErr w:type="spellStart"/>
-      <w:r>
-        <w:t>EASPORTS.com's</w:t>
-      </w:r>
-      <w:proofErr w:type="spellEnd"/>
-      <w:r>
-        <w:t xml:space="preserve"> UI.</w:t>
+        <w:t>portions of EASPORTS.com's UI.</w:t>
       </w:r>
     </w:p>
     <w:p>
@@ -454,33 +418,7 @@
         <w:t>3</w:t>
       </w:r>
       <w:r>
-        <w:t xml:space="preserve">, JavaScript, </w:t>
-      </w:r>
-      <w:proofErr w:type="spellStart"/>
-      <w:r>
-        <w:t>jQuery</w:t>
-      </w:r>
-      <w:proofErr w:type="spellEnd"/>
-      <w:r>
-        <w:t xml:space="preserve">, </w:t>
-      </w:r>
-      <w:proofErr w:type="spellStart"/>
-      <w:r>
-        <w:t>Symfony</w:t>
-      </w:r>
-      <w:proofErr w:type="spellEnd"/>
-      <w:r>
-        <w:t xml:space="preserve">, PHP, </w:t>
-      </w:r>
-      <w:proofErr w:type="spellStart"/>
-      <w:proofErr w:type="gramStart"/>
-      <w:r>
-        <w:t>Git</w:t>
-      </w:r>
-      <w:proofErr w:type="spellEnd"/>
-      <w:proofErr w:type="gramEnd"/>
-      <w:r>
-        <w:t>.</w:t>
+        <w:t>, JavaScript, jQuery, Symfony, PHP, Git.</w:t>
       </w:r>
     </w:p>
     <w:p/>
@@ -515,15 +453,7 @@
         <w:ind w:left="426" w:hanging="284"/>
       </w:pPr>
       <w:r>
-        <w:t xml:space="preserve">Contracted by Nokia to develop UI for the </w:t>
-      </w:r>
-      <w:proofErr w:type="spellStart"/>
-      <w:r>
-        <w:t>Ovi</w:t>
-      </w:r>
-      <w:proofErr w:type="spellEnd"/>
-      <w:r>
-        <w:t xml:space="preserve"> Store</w:t>
+        <w:t>Contracted by Nokia to develop UI for the Ovi Store</w:t>
       </w:r>
       <w:r>
         <w:t>.</w:t>
@@ -586,15 +516,7 @@
         <w:t>3</w:t>
       </w:r>
       <w:r>
-        <w:t xml:space="preserve">, JavaScript, </w:t>
-      </w:r>
-      <w:proofErr w:type="spellStart"/>
-      <w:r>
-        <w:t>jQuery</w:t>
-      </w:r>
-      <w:proofErr w:type="spellEnd"/>
-      <w:r>
-        <w:t>, Flex,</w:t>
+        <w:t>, JavaScript, jQuery, Flex,</w:t>
       </w:r>
       <w:r>
         <w:t xml:space="preserve"> Silverlight, PHP.</w:t>
@@ -605,13 +527,8 @@
       <w:pPr>
         <w:pStyle w:val="Heading2"/>
       </w:pPr>
-      <w:proofErr w:type="spellStart"/>
-      <w:r>
-        <w:t>Vitrium</w:t>
-      </w:r>
-      <w:proofErr w:type="spellEnd"/>
-      <w:r>
-        <w:t xml:space="preserve"> Systems</w:t>
+      <w:r>
+        <w:t>Vitrium Systems</w:t>
       </w:r>
     </w:p>
     <w:p>
@@ -692,13 +609,8 @@
         </w:numPr>
         <w:ind w:left="426" w:hanging="284"/>
       </w:pPr>
-      <w:proofErr w:type="spellStart"/>
-      <w:r>
-        <w:t>CODiE</w:t>
-      </w:r>
-      <w:proofErr w:type="spellEnd"/>
-      <w:r>
-        <w:t xml:space="preserve"> Awards 2009 finalist.</w:t>
+      <w:r>
+        <w:t>CODiE Awards 2009 finalist.</w:t>
       </w:r>
     </w:p>
     <w:p>
@@ -723,13 +635,8 @@
         </w:numPr>
         <w:ind w:left="426" w:hanging="284"/>
       </w:pPr>
-      <w:proofErr w:type="spellStart"/>
-      <w:r>
-        <w:t>CompTIA</w:t>
-      </w:r>
-      <w:proofErr w:type="spellEnd"/>
-      <w:r>
-        <w:t xml:space="preserve"> Software Innovation Awards 2008 finalist.</w:t>
+      <w:r>
+        <w:t>CompTIA Software Innovation Awards 2008 finalist.</w:t>
       </w:r>
     </w:p>
     <w:p>
@@ -748,17 +655,7 @@
         <w:t>HTML, CSS, JavaScript</w:t>
       </w:r>
       <w:r>
-        <w:t xml:space="preserve">, </w:t>
-      </w:r>
-      <w:proofErr w:type="spellStart"/>
-      <w:proofErr w:type="gramStart"/>
-      <w:r>
-        <w:t>jQuery</w:t>
-      </w:r>
-      <w:proofErr w:type="spellEnd"/>
-      <w:proofErr w:type="gramEnd"/>
-      <w:r>
-        <w:t>, ASP.NET, Silverlight</w:t>
+        <w:t>, jQuery, ASP.NET, Silverlight</w:t>
       </w:r>
       <w:r>
         <w:t>.</w:t>
@@ -1037,11 +934,12 @@
     <w:p/>
     <w:p/>
     <w:p/>
-    <w:p/>
     <w:p>
       <w:pPr>
         <w:pStyle w:val="Heading2"/>
       </w:pPr>
+      <w:bookmarkStart w:id="0" w:name="_GoBack"/>
+      <w:bookmarkEnd w:id="0"/>
       <w:r>
         <w:t>2011</w:t>
       </w:r>
@@ -1432,15 +1330,7 @@
             <w:rPr>
               <w:w w:val="98"/>
             </w:rPr>
-            <w:t>mail@ste</w:t>
-          </w:r>
-          <w:bookmarkStart w:id="0" w:name="_GoBack"/>
-          <w:bookmarkEnd w:id="0"/>
-          <w:r>
-            <w:rPr>
-              <w:w w:val="98"/>
-            </w:rPr>
-            <w:t>vekwan.com</w:t>
+            <w:t>mail@stevekwan.com</w:t>
           </w:r>
         </w:p>
         <w:p>
@@ -4673,7 +4563,7 @@
 </file>
 
 <file path=customXml/itemProps1.xml><?xml version="1.0" encoding="utf-8"?>
-<ds:datastoreItem xmlns:ds="http://schemas.openxmlformats.org/officeDocument/2006/customXml" ds:itemID="{80CA89E2-0F68-104A-8310-5A4A04667981}">
+<ds:datastoreItem xmlns:ds="http://schemas.openxmlformats.org/officeDocument/2006/customXml" ds:itemID="{C39FD6E6-91E6-B740-9B77-381AE2355400}">
   <ds:schemaRefs>
     <ds:schemaRef ds:uri="http://schemas.openxmlformats.org/officeDocument/2006/bibliography"/>
   </ds:schemaRefs>

</xml_diff>